<commit_message>
Four of a kind tests
added unit tests for compare four of a kind
</commit_message>
<xml_diff>
--- a/Tests.docx
+++ b/Tests.docx
@@ -14,8 +14,14 @@
           <w:ilvl w:val="0"/>
           <w:numId w:val="2"/>
         </w:numPr>
-      </w:pPr>
-      <w:r>
+        <w:rPr>
+          <w:highlight w:val="yellow"/>
+        </w:rPr>
+      </w:pPr>
+      <w:r>
+        <w:rPr>
+          <w:highlight w:val="yellow"/>
+        </w:rPr>
         <w:t>High card</w:t>
       </w:r>
     </w:p>
@@ -26,8 +32,14 @@
           <w:ilvl w:val="1"/>
           <w:numId w:val="2"/>
         </w:numPr>
-      </w:pPr>
-      <w:r>
+        <w:rPr>
+          <w:highlight w:val="yellow"/>
+        </w:rPr>
+      </w:pPr>
+      <w:r>
+        <w:rPr>
+          <w:highlight w:val="yellow"/>
+        </w:rPr>
         <w:t>P1 wins</w:t>
       </w:r>
     </w:p>
@@ -38,8 +50,14 @@
           <w:ilvl w:val="1"/>
           <w:numId w:val="2"/>
         </w:numPr>
-      </w:pPr>
-      <w:r>
+        <w:rPr>
+          <w:highlight w:val="yellow"/>
+        </w:rPr>
+      </w:pPr>
+      <w:r>
+        <w:rPr>
+          <w:highlight w:val="yellow"/>
+        </w:rPr>
         <w:t>P2 wins</w:t>
       </w:r>
     </w:p>
@@ -50,8 +68,14 @@
           <w:ilvl w:val="1"/>
           <w:numId w:val="2"/>
         </w:numPr>
-      </w:pPr>
-      <w:r>
+        <w:rPr>
+          <w:highlight w:val="yellow"/>
+        </w:rPr>
+      </w:pPr>
+      <w:r>
+        <w:rPr>
+          <w:highlight w:val="yellow"/>
+        </w:rPr>
         <w:t>P3 wins</w:t>
       </w:r>
     </w:p>
@@ -62,8 +86,14 @@
           <w:ilvl w:val="1"/>
           <w:numId w:val="2"/>
         </w:numPr>
-      </w:pPr>
-      <w:r>
+        <w:rPr>
+          <w:highlight w:val="yellow"/>
+        </w:rPr>
+      </w:pPr>
+      <w:r>
+        <w:rPr>
+          <w:highlight w:val="yellow"/>
+        </w:rPr>
         <w:t>Tie 2 player</w:t>
       </w:r>
     </w:p>
@@ -74,8 +104,14 @@
           <w:ilvl w:val="1"/>
           <w:numId w:val="2"/>
         </w:numPr>
-      </w:pPr>
-      <w:r>
+        <w:rPr>
+          <w:highlight w:val="yellow"/>
+        </w:rPr>
+      </w:pPr>
+      <w:r>
+        <w:rPr>
+          <w:highlight w:val="yellow"/>
+        </w:rPr>
         <w:t>Tie 3 player</w:t>
       </w:r>
     </w:p>
@@ -86,8 +122,14 @@
           <w:ilvl w:val="0"/>
           <w:numId w:val="2"/>
         </w:numPr>
-      </w:pPr>
-      <w:r>
+        <w:rPr>
+          <w:highlight w:val="yellow"/>
+        </w:rPr>
+      </w:pPr>
+      <w:r>
+        <w:rPr>
+          <w:highlight w:val="yellow"/>
+        </w:rPr>
         <w:t>Pair</w:t>
       </w:r>
     </w:p>
@@ -98,8 +140,14 @@
           <w:ilvl w:val="1"/>
           <w:numId w:val="2"/>
         </w:numPr>
-      </w:pPr>
-      <w:r>
+        <w:rPr>
+          <w:highlight w:val="yellow"/>
+        </w:rPr>
+      </w:pPr>
+      <w:r>
+        <w:rPr>
+          <w:highlight w:val="yellow"/>
+        </w:rPr>
         <w:t>P1 wins</w:t>
       </w:r>
     </w:p>
@@ -110,8 +158,14 @@
           <w:ilvl w:val="1"/>
           <w:numId w:val="2"/>
         </w:numPr>
-      </w:pPr>
-      <w:r>
+        <w:rPr>
+          <w:highlight w:val="yellow"/>
+        </w:rPr>
+      </w:pPr>
+      <w:r>
+        <w:rPr>
+          <w:highlight w:val="yellow"/>
+        </w:rPr>
         <w:t>P2 wins</w:t>
       </w:r>
     </w:p>
@@ -122,8 +176,14 @@
           <w:ilvl w:val="1"/>
           <w:numId w:val="2"/>
         </w:numPr>
-      </w:pPr>
-      <w:r>
+        <w:rPr>
+          <w:highlight w:val="yellow"/>
+        </w:rPr>
+      </w:pPr>
+      <w:r>
+        <w:rPr>
+          <w:highlight w:val="yellow"/>
+        </w:rPr>
         <w:t>P3 wins</w:t>
       </w:r>
     </w:p>
@@ -134,8 +194,14 @@
           <w:ilvl w:val="1"/>
           <w:numId w:val="2"/>
         </w:numPr>
-      </w:pPr>
-      <w:r>
+        <w:rPr>
+          <w:highlight w:val="yellow"/>
+        </w:rPr>
+      </w:pPr>
+      <w:r>
+        <w:rPr>
+          <w:highlight w:val="yellow"/>
+        </w:rPr>
         <w:t>Tie 2 player</w:t>
       </w:r>
     </w:p>
@@ -146,8 +212,14 @@
           <w:ilvl w:val="1"/>
           <w:numId w:val="2"/>
         </w:numPr>
-      </w:pPr>
-      <w:r>
+        <w:rPr>
+          <w:highlight w:val="yellow"/>
+        </w:rPr>
+      </w:pPr>
+      <w:r>
+        <w:rPr>
+          <w:highlight w:val="yellow"/>
+        </w:rPr>
         <w:t>Tie 3 player</w:t>
       </w:r>
     </w:p>
@@ -158,8 +230,14 @@
           <w:ilvl w:val="0"/>
           <w:numId w:val="2"/>
         </w:numPr>
-      </w:pPr>
-      <w:r>
+        <w:rPr>
+          <w:highlight w:val="yellow"/>
+        </w:rPr>
+      </w:pPr>
+      <w:r>
+        <w:rPr>
+          <w:highlight w:val="yellow"/>
+        </w:rPr>
         <w:t>Two pair</w:t>
       </w:r>
     </w:p>
@@ -170,8 +248,14 @@
           <w:ilvl w:val="1"/>
           <w:numId w:val="2"/>
         </w:numPr>
-      </w:pPr>
-      <w:r>
+        <w:rPr>
+          <w:highlight w:val="yellow"/>
+        </w:rPr>
+      </w:pPr>
+      <w:r>
+        <w:rPr>
+          <w:highlight w:val="yellow"/>
+        </w:rPr>
         <w:t>P1 wins</w:t>
       </w:r>
     </w:p>
@@ -182,8 +266,14 @@
           <w:ilvl w:val="1"/>
           <w:numId w:val="2"/>
         </w:numPr>
-      </w:pPr>
-      <w:r>
+        <w:rPr>
+          <w:highlight w:val="yellow"/>
+        </w:rPr>
+      </w:pPr>
+      <w:r>
+        <w:rPr>
+          <w:highlight w:val="yellow"/>
+        </w:rPr>
         <w:t>P2 wins</w:t>
       </w:r>
     </w:p>
@@ -194,8 +284,14 @@
           <w:ilvl w:val="1"/>
           <w:numId w:val="2"/>
         </w:numPr>
-      </w:pPr>
-      <w:r>
+        <w:rPr>
+          <w:highlight w:val="yellow"/>
+        </w:rPr>
+      </w:pPr>
+      <w:r>
+        <w:rPr>
+          <w:highlight w:val="yellow"/>
+        </w:rPr>
         <w:t>P3 wins</w:t>
       </w:r>
     </w:p>
@@ -206,8 +302,14 @@
           <w:ilvl w:val="1"/>
           <w:numId w:val="2"/>
         </w:numPr>
-      </w:pPr>
-      <w:r>
+        <w:rPr>
+          <w:highlight w:val="yellow"/>
+        </w:rPr>
+      </w:pPr>
+      <w:r>
+        <w:rPr>
+          <w:highlight w:val="yellow"/>
+        </w:rPr>
         <w:t>Tie 2 player</w:t>
       </w:r>
     </w:p>
@@ -218,8 +320,14 @@
           <w:ilvl w:val="1"/>
           <w:numId w:val="2"/>
         </w:numPr>
-      </w:pPr>
-      <w:r>
+        <w:rPr>
+          <w:highlight w:val="yellow"/>
+        </w:rPr>
+      </w:pPr>
+      <w:r>
+        <w:rPr>
+          <w:highlight w:val="yellow"/>
+        </w:rPr>
         <w:t>Tie 3 player</w:t>
       </w:r>
     </w:p>
@@ -230,8 +338,14 @@
           <w:ilvl w:val="0"/>
           <w:numId w:val="2"/>
         </w:numPr>
-      </w:pPr>
-      <w:r>
+        <w:rPr>
+          <w:highlight w:val="yellow"/>
+        </w:rPr>
+      </w:pPr>
+      <w:r>
+        <w:rPr>
+          <w:highlight w:val="yellow"/>
+        </w:rPr>
         <w:t>Three of a kind</w:t>
       </w:r>
     </w:p>
@@ -242,8 +356,14 @@
           <w:ilvl w:val="1"/>
           <w:numId w:val="2"/>
         </w:numPr>
-      </w:pPr>
-      <w:r>
+        <w:rPr>
+          <w:highlight w:val="yellow"/>
+        </w:rPr>
+      </w:pPr>
+      <w:r>
+        <w:rPr>
+          <w:highlight w:val="yellow"/>
+        </w:rPr>
         <w:t>P1 wins</w:t>
       </w:r>
     </w:p>
@@ -254,8 +374,14 @@
           <w:ilvl w:val="1"/>
           <w:numId w:val="2"/>
         </w:numPr>
-      </w:pPr>
-      <w:r>
+        <w:rPr>
+          <w:highlight w:val="yellow"/>
+        </w:rPr>
+      </w:pPr>
+      <w:r>
+        <w:rPr>
+          <w:highlight w:val="yellow"/>
+        </w:rPr>
         <w:t>P2 wins</w:t>
       </w:r>
     </w:p>
@@ -266,8 +392,14 @@
           <w:ilvl w:val="1"/>
           <w:numId w:val="2"/>
         </w:numPr>
-      </w:pPr>
-      <w:r>
+        <w:rPr>
+          <w:highlight w:val="yellow"/>
+        </w:rPr>
+      </w:pPr>
+      <w:r>
+        <w:rPr>
+          <w:highlight w:val="yellow"/>
+        </w:rPr>
         <w:t>P3 wins</w:t>
       </w:r>
     </w:p>
@@ -278,8 +410,14 @@
           <w:ilvl w:val="1"/>
           <w:numId w:val="2"/>
         </w:numPr>
-      </w:pPr>
-      <w:r>
+        <w:rPr>
+          <w:highlight w:val="yellow"/>
+        </w:rPr>
+      </w:pPr>
+      <w:r>
+        <w:rPr>
+          <w:highlight w:val="yellow"/>
+        </w:rPr>
         <w:t>Tie 2 player</w:t>
       </w:r>
     </w:p>
@@ -290,8 +428,14 @@
           <w:ilvl w:val="1"/>
           <w:numId w:val="2"/>
         </w:numPr>
-      </w:pPr>
-      <w:r>
+        <w:rPr>
+          <w:highlight w:val="yellow"/>
+        </w:rPr>
+      </w:pPr>
+      <w:r>
+        <w:rPr>
+          <w:highlight w:val="yellow"/>
+        </w:rPr>
         <w:t>Tie 3 player</w:t>
       </w:r>
     </w:p>
@@ -518,8 +662,14 @@
           <w:ilvl w:val="0"/>
           <w:numId w:val="2"/>
         </w:numPr>
-      </w:pPr>
-      <w:r>
+        <w:rPr>
+          <w:highlight w:val="yellow"/>
+        </w:rPr>
+      </w:pPr>
+      <w:r>
+        <w:rPr>
+          <w:highlight w:val="yellow"/>
+        </w:rPr>
         <w:t>Four of a kind</w:t>
       </w:r>
     </w:p>
@@ -530,8 +680,14 @@
           <w:ilvl w:val="1"/>
           <w:numId w:val="2"/>
         </w:numPr>
-      </w:pPr>
-      <w:r>
+        <w:rPr>
+          <w:highlight w:val="yellow"/>
+        </w:rPr>
+      </w:pPr>
+      <w:r>
+        <w:rPr>
+          <w:highlight w:val="yellow"/>
+        </w:rPr>
         <w:t>P1 wins</w:t>
       </w:r>
     </w:p>
@@ -542,8 +698,14 @@
           <w:ilvl w:val="1"/>
           <w:numId w:val="2"/>
         </w:numPr>
-      </w:pPr>
-      <w:r>
+        <w:rPr>
+          <w:highlight w:val="yellow"/>
+        </w:rPr>
+      </w:pPr>
+      <w:r>
+        <w:rPr>
+          <w:highlight w:val="yellow"/>
+        </w:rPr>
         <w:t>P2 wins</w:t>
       </w:r>
     </w:p>
@@ -554,8 +716,14 @@
           <w:ilvl w:val="1"/>
           <w:numId w:val="2"/>
         </w:numPr>
-      </w:pPr>
-      <w:r>
+        <w:rPr>
+          <w:highlight w:val="yellow"/>
+        </w:rPr>
+      </w:pPr>
+      <w:r>
+        <w:rPr>
+          <w:highlight w:val="yellow"/>
+        </w:rPr>
         <w:t>P3 wins</w:t>
       </w:r>
     </w:p>
@@ -566,8 +734,14 @@
           <w:ilvl w:val="1"/>
           <w:numId w:val="2"/>
         </w:numPr>
-      </w:pPr>
-      <w:r>
+        <w:rPr>
+          <w:highlight w:val="yellow"/>
+        </w:rPr>
+      </w:pPr>
+      <w:r>
+        <w:rPr>
+          <w:highlight w:val="yellow"/>
+        </w:rPr>
         <w:lastRenderedPageBreak/>
         <w:t>Tie 2 player</w:t>
       </w:r>
@@ -579,8 +753,14 @@
           <w:ilvl w:val="1"/>
           <w:numId w:val="2"/>
         </w:numPr>
-      </w:pPr>
-      <w:r>
+        <w:rPr>
+          <w:highlight w:val="yellow"/>
+        </w:rPr>
+      </w:pPr>
+      <w:r>
+        <w:rPr>
+          <w:highlight w:val="yellow"/>
+        </w:rPr>
         <w:t>Tie 3 player</w:t>
       </w:r>
     </w:p>

</xml_diff>